<commit_message>
incomplete pomodoro timer methodology
</commit_message>
<xml_diff>
--- a/Proposal/Introduction part.docx
+++ b/Proposal/Introduction part.docx
@@ -262,21 +262,7 @@
         <w:rPr>
           <w:szCs w:val="24"/>
         </w:rPr>
-        <w:t xml:space="preserve"> Prioritized to-do list and session tracker are of great help in organizing daily tasks. Moreover, investing periodic efforts using pomodoro timer sets us in a track for completing that task at the very least. At the end of the </w:t>
-      </w:r>
-      <w:proofErr w:type="gramStart"/>
-      <w:r>
-        <w:rPr>
-          <w:szCs w:val="24"/>
-        </w:rPr>
-        <w:t>day</w:t>
-      </w:r>
-      <w:proofErr w:type="gramEnd"/>
-      <w:r>
-        <w:rPr>
-          <w:szCs w:val="24"/>
-        </w:rPr>
-        <w:t xml:space="preserve"> we are organized and we accomplish many things.</w:t>
+        <w:t xml:space="preserve"> Prioritized to-do list and session tracker are of great help in organizing daily tasks. Moreover, investing periodic efforts using pomodoro timer sets us in a track for completing that task at the very least. At the end of the day we are organized and we accomplish many things.</w:t>
       </w:r>
     </w:p>
     <w:p>
@@ -1598,13 +1584,8 @@
       </w:r>
     </w:p>
     <w:p>
-      <w:proofErr w:type="gramStart"/>
-      <w:r>
-        <w:t>sf::</w:t>
-      </w:r>
-      <w:proofErr w:type="gramEnd"/>
-      <w:r>
-        <w:t>Vector2f is a u</w:t>
+      <w:r>
+        <w:t>sf::Vector2f is a u</w:t>
       </w:r>
       <w:r>
         <w:t xml:space="preserve">tility template class for manipulating </w:t>
@@ -1625,15 +1606,7 @@
         <w:t>coordinates (x and y) which are its data members that can be accessed directly</w:t>
       </w:r>
       <w:r>
-        <w:t xml:space="preserve">. </w:t>
-      </w:r>
-      <w:proofErr w:type="gramStart"/>
-      <w:r>
-        <w:t>sf::</w:t>
-      </w:r>
-      <w:proofErr w:type="gramEnd"/>
-      <w:r>
-        <w:t>Vector3f is similar to sf::Vector2f except for having 3 coordinate</w:t>
+        <w:t>. sf::Vector3f is similar to sf::Vector2f except for having 3 coordinate</w:t>
       </w:r>
       <w:r>
         <w:t>s</w:t>
@@ -1641,39 +1614,18 @@
       <w:r>
         <w:t>(x, y and z)</w:t>
       </w:r>
-    </w:p>
-    <w:p>
-      <w:r>
-        <w:t xml:space="preserve">In the beginning, all the coordinates on the outline of the main circle is calculated using general equation of circle and stored in a C++ vector having datatype as </w:t>
-      </w:r>
-      <w:proofErr w:type="gramStart"/>
-      <w:r>
-        <w:t>sf::</w:t>
-      </w:r>
-      <w:proofErr w:type="gramEnd"/>
-      <w:r>
-        <w:t xml:space="preserve">Vector2f. </w:t>
-      </w:r>
-    </w:p>
-    <w:p>
-      <w:r>
-        <w:t xml:space="preserve">Then, all the positions in the outline of the main circle where the knob circle would set time of positive whole numbers i.e., 1,2,3 … 120 are calculated and stored in a C++ vector having datatype of </w:t>
-      </w:r>
-      <w:proofErr w:type="gramStart"/>
-      <w:r>
-        <w:t>sf::</w:t>
-      </w:r>
-      <w:proofErr w:type="gramEnd"/>
-      <w:r>
-        <w:t xml:space="preserve">Vector3f where x is time and, y and z are the coordinates of the points. Similar process is repeated for to find out positions where knob circle would set the time value in minutes is exactly divisible by five i.e., 0,5,10,15, </w:t>
-      </w:r>
-      <w:proofErr w:type="gramStart"/>
-      <w:r>
-        <w:t>… ,</w:t>
-      </w:r>
-      <w:proofErr w:type="gramEnd"/>
-      <w:r>
-        <w:t xml:space="preserve"> 120 is also found out. </w:t>
+      <w:r>
+        <w:t>.</w:t>
+      </w:r>
+    </w:p>
+    <w:p>
+      <w:r>
+        <w:t xml:space="preserve">In the beginning, all the coordinates on the outline of the main circle is calculated using general equation of circle and stored in a C++ vector having datatype as sf::Vector2f. </w:t>
+      </w:r>
+    </w:p>
+    <w:p>
+      <w:r>
+        <w:t xml:space="preserve">Then, all the positions in the outline of the main circle where the knob circle would set time of positive whole numbers i.e., 1,2,3 … 120 are calculated and stored in a C++ vector having datatype of sf::Vector3f where x is time and, y and z are the coordinates of the points. Similar process is repeated for to find out positions where knob circle would set the time value in minutes is exactly divisible by five i.e., 0,5,10,15, … , 120 is also found out. </w:t>
       </w:r>
     </w:p>
     <w:p>
@@ -2447,70 +2399,68 @@
       <w:r>
         <w:t xml:space="preserve">SFML has an inbuilt class </w:t>
       </w:r>
-      <w:proofErr w:type="gramStart"/>
       <w:r>
         <w:rPr>
           <w:i/>
           <w:iCs/>
         </w:rPr>
-        <w:t>sf::</w:t>
-      </w:r>
-      <w:proofErr w:type="gramEnd"/>
+        <w:t>sf::Clock</w:t>
+      </w:r>
+      <w:r>
+        <w:t>. When an object of the class is created the</w:t>
+      </w:r>
+      <w:r>
+        <w:t xml:space="preserve"> clock</w:t>
+      </w:r>
+      <w:r>
+        <w:t xml:space="preserve"> starts. </w:t>
+      </w:r>
+      <w:r>
+        <w:t>The t</w:t>
+      </w:r>
+      <w:r>
+        <w:t xml:space="preserve">ime elapsed after </w:t>
+      </w:r>
+      <w:r>
+        <w:t xml:space="preserve">the </w:t>
+      </w:r>
+      <w:r>
+        <w:t xml:space="preserve">object is created can be accessed by using </w:t>
+      </w:r>
+      <w:proofErr w:type="spellStart"/>
       <w:r>
         <w:rPr>
           <w:i/>
           <w:iCs/>
         </w:rPr>
-        <w:t>Clock</w:t>
-      </w:r>
-      <w:r>
-        <w:t>. When an object of the class is created the</w:t>
-      </w:r>
-      <w:r>
-        <w:t xml:space="preserve"> clock</w:t>
-      </w:r>
-      <w:r>
-        <w:t xml:space="preserve"> starts. </w:t>
-      </w:r>
-      <w:r>
-        <w:t>The t</w:t>
-      </w:r>
-      <w:r>
-        <w:t xml:space="preserve">ime elapsed after </w:t>
-      </w:r>
-      <w:r>
-        <w:t xml:space="preserve">the </w:t>
-      </w:r>
-      <w:r>
-        <w:t xml:space="preserve">object is created can be accessed by using </w:t>
-      </w:r>
-      <w:proofErr w:type="spellStart"/>
-      <w:proofErr w:type="gramStart"/>
+        <w:t>getElapsedTime</w:t>
+      </w:r>
+      <w:proofErr w:type="spellEnd"/>
       <w:r>
         <w:rPr>
           <w:i/>
           <w:iCs/>
         </w:rPr>
-        <w:t>getElapsedTime</w:t>
-      </w:r>
-      <w:proofErr w:type="spellEnd"/>
+        <w:t xml:space="preserve">() </w:t>
+      </w:r>
+      <w:r>
+        <w:t xml:space="preserve">method. To get the elapsed time in seconds we use </w:t>
+      </w:r>
+      <w:proofErr w:type="spellStart"/>
       <w:r>
         <w:rPr>
           <w:i/>
           <w:iCs/>
         </w:rPr>
-        <w:t>(</w:t>
-      </w:r>
-      <w:proofErr w:type="gramEnd"/>
+        <w:t>getElapsedTime</w:t>
+      </w:r>
+      <w:proofErr w:type="spellEnd"/>
       <w:r>
         <w:rPr>
           <w:i/>
           <w:iCs/>
         </w:rPr>
-        <w:t xml:space="preserve">) </w:t>
-      </w:r>
-      <w:r>
-        <w:t xml:space="preserve">method. To get the elapsed time in seconds we use </w:t>
+        <w:t>().</w:t>
       </w:r>
       <w:proofErr w:type="spellStart"/>
       <w:r>
@@ -2518,7 +2468,7 @@
           <w:i/>
           <w:iCs/>
         </w:rPr>
-        <w:t>getElapsedTime</w:t>
+        <w:t>asSeconds</w:t>
       </w:r>
       <w:proofErr w:type="spellEnd"/>
       <w:r>
@@ -2526,54 +2476,20 @@
           <w:i/>
           <w:iCs/>
         </w:rPr>
-        <w:t>(</w:t>
-      </w:r>
-      <w:proofErr w:type="gramStart"/>
+        <w:t xml:space="preserve">() </w:t>
+      </w:r>
+      <w:r>
+        <w:t>method. Moreover, the clock can be restarted</w:t>
+      </w:r>
+      <w:r>
+        <w:t xml:space="preserve"> using </w:t>
+      </w:r>
       <w:r>
         <w:rPr>
           <w:i/>
           <w:iCs/>
         </w:rPr>
-        <w:t>).</w:t>
-      </w:r>
-      <w:proofErr w:type="spellStart"/>
-      <w:r>
-        <w:rPr>
-          <w:i/>
-          <w:iCs/>
-        </w:rPr>
-        <w:t>asSeconds</w:t>
-      </w:r>
-      <w:proofErr w:type="spellEnd"/>
-      <w:proofErr w:type="gramEnd"/>
-      <w:r>
-        <w:rPr>
-          <w:i/>
-          <w:iCs/>
-        </w:rPr>
-        <w:t xml:space="preserve">() </w:t>
-      </w:r>
-      <w:r>
-        <w:t>method. Moreover, the clock can be restarted</w:t>
-      </w:r>
-      <w:r>
-        <w:t xml:space="preserve"> using </w:t>
-      </w:r>
-      <w:proofErr w:type="gramStart"/>
-      <w:r>
-        <w:rPr>
-          <w:i/>
-          <w:iCs/>
-        </w:rPr>
-        <w:t>restart(</w:t>
-      </w:r>
-      <w:proofErr w:type="gramEnd"/>
-      <w:r>
-        <w:rPr>
-          <w:i/>
-          <w:iCs/>
-        </w:rPr>
-        <w:t xml:space="preserve">) </w:t>
+        <w:t xml:space="preserve">restart() </w:t>
       </w:r>
       <w:r>
         <w:t>method.</w:t>

</xml_diff>